<commit_message>
docs: update docs files
</commit_message>
<xml_diff>
--- a/docs/泷得后台管理系统操作文档.docx
+++ b/docs/泷得后台管理系统操作文档.docx
@@ -224,6 +224,7 @@
     <w:p>
       <w:pPr>
         <w:numPr>
+          <w:ilvl w:val="0"/>
           <w:numId w:val="0"/>
         </w:numPr>
         <w:ind w:left="420" w:leftChars="0"/>
@@ -587,6 +588,7 @@
     <w:p>
       <w:pPr>
         <w:numPr>
+          <w:ilvl w:val="0"/>
           <w:numId w:val="0"/>
         </w:numPr>
         <w:bidi w:val="0"/>
@@ -607,12 +609,13 @@
     <w:p>
       <w:pPr>
         <w:numPr>
+          <w:ilvl w:val="0"/>
           <w:numId w:val="0"/>
         </w:numPr>
         <w:bidi w:val="0"/>
         <w:ind w:left="420" w:leftChars="0" w:firstLine="420" w:firstLineChars="0"/>
         <w:rPr>
-          <w:rFonts w:hint="default"/>
+          <w:rFonts w:hint="eastAsia"/>
           <w:lang w:val="en-US" w:eastAsia="zh-CN"/>
         </w:rPr>
       </w:pPr>
@@ -627,16 +630,38 @@
     <w:p>
       <w:pPr>
         <w:numPr>
+          <w:ilvl w:val="0"/>
           <w:numId w:val="0"/>
         </w:numPr>
         <w:bidi w:val="0"/>
         <w:ind w:left="420" w:leftChars="0" w:firstLine="420" w:firstLineChars="0"/>
+        <w:rPr>
+          <w:rFonts w:hint="default"/>
+          <w:lang w:val="en-US" w:eastAsia="zh-CN"/>
+        </w:rPr>
+      </w:pPr>
+      <w:r>
+        <w:rPr>
+          <w:rFonts w:hint="eastAsia"/>
+          <w:lang w:val="en-US" w:eastAsia="zh-CN"/>
+        </w:rPr>
+        <w:t>注册的账号需超级管理员审核后才能使用，未审核的账号默认只有访客权限，可登录</w:t>
+      </w:r>
+    </w:p>
+    <w:p>
+      <w:pPr>
+        <w:numPr>
+          <w:ilvl w:val="0"/>
+          <w:numId w:val="0"/>
+        </w:numPr>
+        <w:bidi w:val="0"/>
+        <w:ind w:left="420" w:leftChars="0" w:firstLine="420" w:firstLineChars="0"/>
       </w:pPr>
       <w:r>
         <w:drawing>
           <wp:inline distT="0" distB="0" distL="114300" distR="114300">
-            <wp:extent cx="4416425" cy="3256280"/>
-            <wp:effectExtent l="0" t="0" r="3175" b="5080"/>
+            <wp:extent cx="4001770" cy="2912745"/>
+            <wp:effectExtent l="0" t="0" r="6350" b="13335"/>
             <wp:docPr id="20" name="图片 7"/>
             <wp:cNvGraphicFramePr>
               <a:graphicFrameLocks xmlns:a="http://schemas.openxmlformats.org/drawingml/2006/main" noChangeAspect="1"/>
@@ -659,7 +684,7 @@
                   <pic:spPr>
                     <a:xfrm>
                       <a:off x="0" y="0"/>
-                      <a:ext cx="4416425" cy="3256280"/>
+                      <a:ext cx="4001770" cy="2912745"/>
                     </a:xfrm>
                     <a:prstGeom prst="rect">
                       <a:avLst/>
@@ -680,6 +705,7 @@
       <w:pPr>
         <w:pStyle w:val="4"/>
         <w:numPr>
+          <w:ilvl w:val="0"/>
           <w:numId w:val="0"/>
         </w:numPr>
         <w:bidi w:val="0"/>
@@ -922,8 +948,8 @@
       <w:r>
         <w:drawing>
           <wp:inline distT="0" distB="0" distL="114300" distR="114300">
-            <wp:extent cx="5266690" cy="2962910"/>
-            <wp:effectExtent l="0" t="0" r="6350" b="8890"/>
+            <wp:extent cx="5038725" cy="2834640"/>
+            <wp:effectExtent l="0" t="0" r="5715" b="0"/>
             <wp:docPr id="3" name="图片 2"/>
             <wp:cNvGraphicFramePr>
               <a:graphicFrameLocks xmlns:a="http://schemas.openxmlformats.org/drawingml/2006/main" noChangeAspect="1"/>
@@ -946,7 +972,7 @@
                   <pic:spPr>
                     <a:xfrm>
                       <a:off x="0" y="0"/>
-                      <a:ext cx="5266690" cy="2962910"/>
+                      <a:ext cx="5038725" cy="2834640"/>
                     </a:xfrm>
                     <a:prstGeom prst="rect">
                       <a:avLst/>
@@ -976,6 +1002,7 @@
       <w:pPr>
         <w:pStyle w:val="4"/>
         <w:numPr>
+          <w:ilvl w:val="0"/>
           <w:numId w:val="0"/>
         </w:numPr>
         <w:bidi w:val="0"/>
@@ -1082,6 +1109,7 @@
       <w:pPr>
         <w:pStyle w:val="4"/>
         <w:numPr>
+          <w:ilvl w:val="0"/>
           <w:numId w:val="0"/>
         </w:numPr>
         <w:bidi w:val="0"/>
@@ -1565,6 +1593,8 @@
         </w:rPr>
         <w:t>4-4项目人工核算</w:t>
       </w:r>
+      <w:bookmarkStart w:id="0" w:name="_GoBack"/>
+      <w:bookmarkEnd w:id="0"/>
     </w:p>
     <w:p>
       <w:pPr>
@@ -1702,6 +1732,7 @@
       <w:pPr>
         <w:pStyle w:val="4"/>
         <w:numPr>
+          <w:ilvl w:val="0"/>
           <w:numId w:val="0"/>
         </w:numPr>
         <w:bidi w:val="0"/>
@@ -1763,6 +1794,7 @@
       <w:pPr>
         <w:pStyle w:val="4"/>
         <w:numPr>
+          <w:ilvl w:val="0"/>
           <w:numId w:val="0"/>
         </w:numPr>
         <w:bidi w:val="0"/>
@@ -2102,13 +2134,53 @@
     </w:p>
     <w:p>
       <w:pPr>
+        <w:numPr>
+          <w:ilvl w:val="0"/>
+          <w:numId w:val="6"/>
+        </w:numPr>
+        <w:ind w:firstLine="420" w:firstLineChars="0"/>
+        <w:rPr>
+          <w:rFonts w:hint="default"/>
+          <w:lang w:val="en-US" w:eastAsia="zh-CN"/>
+        </w:rPr>
+      </w:pPr>
+      <w:r>
+        <w:rPr>
+          <w:rFonts w:hint="eastAsia"/>
+          <w:lang w:val="en-US" w:eastAsia="zh-CN"/>
+        </w:rPr>
+        <w:t>可在审核时为账号分配角色</w:t>
+      </w:r>
+    </w:p>
+    <w:p>
+      <w:pPr>
+        <w:numPr>
+          <w:ilvl w:val="0"/>
+          <w:numId w:val="6"/>
+        </w:numPr>
+        <w:ind w:firstLine="420" w:firstLineChars="0"/>
+        <w:rPr>
+          <w:rFonts w:hint="default"/>
+          <w:lang w:val="en-US" w:eastAsia="zh-CN"/>
+        </w:rPr>
+      </w:pPr>
+      <w:r>
+        <w:rPr>
+          <w:rFonts w:hint="eastAsia"/>
+          <w:lang w:val="en-US" w:eastAsia="zh-CN"/>
+        </w:rPr>
+        <w:t>因为后台并未返回账号具体密码，所以暂无修改密码功能，如需修改请删除账号重新添加</w:t>
+      </w:r>
+    </w:p>
+    <w:p>
+      <w:pPr>
         <w:ind w:firstLine="420" w:firstLineChars="0"/>
       </w:pPr>
       <w:r>
         <w:drawing>
           <wp:inline distT="0" distB="0" distL="114300" distR="114300">
-            <wp:extent cx="3792220" cy="1701800"/>
-            <wp:effectExtent l="0" t="0" r="2540" b="5080"/>
+            <wp:extent cx="3792220" cy="1515745"/>
+            <wp:effectExtent l="0" t="0" r="2540" b="8255"/>
             <wp:docPr id="22" name="图片 9"/>
             <wp:cNvGraphicFramePr>
               <a:graphicFrameLocks xmlns:a="http://schemas.openxmlformats.org/drawingml/2006/main" noChangeAspect="1"/>
@@ -2131,7 +2203,7 @@
                   <pic:spPr>
                     <a:xfrm>
                       <a:off x="0" y="0"/>
-                      <a:ext cx="3792220" cy="1701800"/>
+                      <a:ext cx="3792220" cy="1515745"/>
                     </a:xfrm>
                     <a:prstGeom prst="rect">
                       <a:avLst/>
@@ -2155,8 +2227,8 @@
       <w:r>
         <w:drawing>
           <wp:inline distT="0" distB="0" distL="114300" distR="114300">
-            <wp:extent cx="3736340" cy="1430020"/>
-            <wp:effectExtent l="0" t="0" r="12700" b="2540"/>
+            <wp:extent cx="3727450" cy="1402080"/>
+            <wp:effectExtent l="0" t="0" r="6350" b="0"/>
             <wp:docPr id="24" name="图片 11"/>
             <wp:cNvGraphicFramePr>
               <a:graphicFrameLocks xmlns:a="http://schemas.openxmlformats.org/drawingml/2006/main" noChangeAspect="1"/>
@@ -2179,7 +2251,7 @@
                   <pic:spPr>
                     <a:xfrm>
                       <a:off x="0" y="0"/>
-                      <a:ext cx="3736340" cy="1430020"/>
+                      <a:ext cx="3727450" cy="1402080"/>
                     </a:xfrm>
                     <a:prstGeom prst="rect">
                       <a:avLst/>
@@ -2226,52 +2298,41 @@
       <w:pPr>
         <w:ind w:firstLine="420" w:firstLineChars="0"/>
         <w:rPr>
+          <w:rFonts w:hint="eastAsia"/>
+          <w:lang w:val="en-US" w:eastAsia="zh-CN"/>
+        </w:rPr>
+      </w:pPr>
+      <w:r>
+        <w:rPr>
+          <w:rFonts w:hint="eastAsia"/>
+          <w:lang w:val="en-US" w:eastAsia="zh-CN"/>
+        </w:rPr>
+        <w:t>项目现处于测试阶段，在测试过程中如果遇到问题或者对产品有特殊业务需求，可整理成反馈文档以便后续项目更新。</w:t>
+      </w:r>
+    </w:p>
+    <w:p>
+      <w:pPr>
+        <w:ind w:firstLine="420" w:firstLineChars="0"/>
+        <w:rPr>
           <w:rFonts w:hint="default"/>
           <w:lang w:val="en-US" w:eastAsia="zh-CN"/>
         </w:rPr>
       </w:pPr>
-      <w:r>
-        <w:rPr>
-          <w:rFonts w:hint="eastAsia"/>
-          <w:lang w:val="en-US" w:eastAsia="zh-CN"/>
-        </w:rPr>
-        <w:t>项目暂时为测试阶段，在测试过程中如果遇到问题或者对产品有特殊业务需求，可整理成反馈文档以便后续项目更新</w:t>
-      </w:r>
-    </w:p>
-    <w:p>
-      <w:pPr>
-        <w:ind w:left="2100" w:leftChars="0" w:firstLine="420" w:firstLineChars="0"/>
+    </w:p>
+    <w:p>
+      <w:pPr>
+        <w:ind w:left="5460" w:leftChars="0" w:firstLine="420" w:firstLineChars="0"/>
         <w:rPr>
           <w:rFonts w:hint="default"/>
           <w:lang w:val="en-US" w:eastAsia="zh-CN"/>
         </w:rPr>
       </w:pPr>
-    </w:p>
-    <w:p>
-      <w:pPr>
-        <w:ind w:left="2100" w:leftChars="0" w:firstLine="420" w:firstLineChars="0"/>
-        <w:rPr>
-          <w:rFonts w:hint="default"/>
-          <w:lang w:val="en-US" w:eastAsia="zh-CN"/>
-        </w:rPr>
-      </w:pPr>
-    </w:p>
-    <w:p>
-      <w:pPr>
-        <w:ind w:left="5460" w:leftChars="0" w:firstLine="420" w:firstLineChars="0"/>
-        <w:rPr>
-          <w:rFonts w:hint="default"/>
-          <w:lang w:val="en-US" w:eastAsia="zh-CN"/>
-        </w:rPr>
-      </w:pPr>
-      <w:bookmarkStart w:id="0" w:name="_GoBack"/>
-      <w:bookmarkEnd w:id="0"/>
-      <w:r>
-        <w:rPr>
-          <w:rFonts w:hint="eastAsia"/>
-          <w:lang w:val="en-US" w:eastAsia="zh-CN"/>
-        </w:rPr>
-        <w:t>2020年12月30日</w:t>
+      <w:r>
+        <w:rPr>
+          <w:rFonts w:hint="eastAsia"/>
+          <w:lang w:val="en-US" w:eastAsia="zh-CN"/>
+        </w:rPr>
+        <w:t>2020年12月31日</w:t>
       </w:r>
     </w:p>
     <w:sectPr>
@@ -2454,7 +2515,7 @@
     <w:lsdException w:qFormat="1" w:unhideWhenUsed="0" w:uiPriority="0" w:semiHidden="0" w:name="Title"/>
     <w:lsdException w:unhideWhenUsed="0" w:uiPriority="0" w:semiHidden="0" w:name="Closing"/>
     <w:lsdException w:unhideWhenUsed="0" w:uiPriority="0" w:semiHidden="0" w:name="Signature"/>
-    <w:lsdException w:unhideWhenUsed="0" w:uiPriority="0" w:name="Default Paragraph Font"/>
+    <w:lsdException w:qFormat="1" w:unhideWhenUsed="0" w:uiPriority="0" w:name="Default Paragraph Font"/>
     <w:lsdException w:unhideWhenUsed="0" w:uiPriority="0" w:semiHidden="0" w:name="Body Text"/>
     <w:lsdException w:unhideWhenUsed="0" w:uiPriority="0" w:semiHidden="0" w:name="Body Text Indent"/>
     <w:lsdException w:unhideWhenUsed="0" w:uiPriority="0" w:semiHidden="0" w:name="List Continue"/>
@@ -2474,7 +2535,7 @@
     <w:lsdException w:unhideWhenUsed="0" w:uiPriority="0" w:semiHidden="0" w:name="Body Text Indent 2"/>
     <w:lsdException w:unhideWhenUsed="0" w:uiPriority="0" w:semiHidden="0" w:name="Body Text Indent 3"/>
     <w:lsdException w:unhideWhenUsed="0" w:uiPriority="0" w:semiHidden="0" w:name="Block Text"/>
-    <w:lsdException w:unhideWhenUsed="0" w:uiPriority="0" w:semiHidden="0" w:name="Hyperlink"/>
+    <w:lsdException w:qFormat="1" w:unhideWhenUsed="0" w:uiPriority="0" w:semiHidden="0" w:name="Hyperlink"/>
     <w:lsdException w:unhideWhenUsed="0" w:uiPriority="0" w:semiHidden="0" w:name="FollowedHyperlink"/>
     <w:lsdException w:qFormat="1" w:unhideWhenUsed="0" w:uiPriority="0" w:semiHidden="0" w:name="Strong"/>
     <w:lsdException w:qFormat="1" w:unhideWhenUsed="0" w:uiPriority="0" w:semiHidden="0" w:name="Emphasis"/>
@@ -2712,6 +2773,7 @@
   <w:style w:type="character" w:default="1" w:styleId="8">
     <w:name w:val="Default Paragraph Font"/>
     <w:semiHidden/>
+    <w:qFormat/>
     <w:uiPriority w:val="0"/>
   </w:style>
   <w:style w:type="table" w:default="1" w:styleId="7">
@@ -2770,6 +2832,7 @@
   <w:style w:type="character" w:styleId="9">
     <w:name w:val="Hyperlink"/>
     <w:basedOn w:val="8"/>
+    <w:qFormat/>
     <w:uiPriority w:val="0"/>
     <w:rPr>
       <w:color w:val="0000FF"/>

</xml_diff>